<commit_message>
Making lots of progress
</commit_message>
<xml_diff>
--- a/ECO 3930 ~ Contemporary Economics/FinalPaper.docx
+++ b/ECO 3930 ~ Contemporary Economics/FinalPaper.docx
@@ -131,7 +131,7 @@
     </w:p>
     <w:bookmarkEnd w:id="22"/>
     <w:bookmarkEnd w:id="23"/>
-    <w:bookmarkStart w:id="25" w:name="discussion"/>
+    <w:bookmarkStart w:id="29" w:name="discussion"/>
     <w:p>
       <w:pPr>
         <w:pStyle w:val="Heading1"/>
@@ -197,17 +197,7 @@
       </w:r>
     </w:p>
     <w:bookmarkEnd w:id="24"/>
-    <w:bookmarkEnd w:id="25"/>
-    <w:bookmarkStart w:id="33" w:name="analysis"/>
-    <w:p>
-      <w:pPr>
-        <w:pStyle w:val="Heading1"/>
-      </w:pPr>
-      <w:r>
-        <w:t xml:space="preserve">Analysis</w:t>
-      </w:r>
-    </w:p>
-    <w:bookmarkStart w:id="27" w:name="the-current-group-tutoring-model"/>
+    <w:bookmarkStart w:id="28" w:name="the-current-group-tutoring-model"/>
     <w:p>
       <w:pPr>
         <w:pStyle w:val="Heading2"/>
@@ -300,20 +290,20 @@
       <w:r>
         <w:drawing>
           <wp:inline>
-            <wp:extent cx="3219450" cy="9401933"/>
+            <wp:extent cx="3219450" cy="9415821"/>
             <wp:effectExtent b="0" l="0" r="0" t="0"/>
-            <wp:docPr descr="" title="" id="1" name="Picture"/>
+            <wp:docPr descr="" title="" id="26" name="Picture"/>
             <a:graphic>
               <a:graphicData uri="http://schemas.openxmlformats.org/drawingml/2006/picture">
                 <pic:pic>
                   <pic:nvPicPr>
-                    <pic:cNvPr descr="/var/folders/2l/fbt5472n7ks1xr82m33g3shw0000gn/T/abnerworks.Typora/image-20211212163242955.png" id="0" name="Picture"/>
+                    <pic:cNvPr descr="/var/folders/z2/nffkq7dd2_s137c3qcd8tfdm0000gn/T/abnerworks.Typora/image-20211213145415268.png" id="27" name="Picture"/>
                     <pic:cNvPicPr>
                       <a:picLocks noChangeArrowheads="1" noChangeAspect="1"/>
                     </pic:cNvPicPr>
                   </pic:nvPicPr>
                   <pic:blipFill>
-                    <a:blip r:embed="rId26"/>
+                    <a:blip r:embed="rId25"/>
                     <a:stretch>
                       <a:fillRect/>
                     </a:stretch>
@@ -321,7 +311,7 @@
                   <pic:spPr bwMode="auto">
                     <a:xfrm>
                       <a:off x="0" y="0"/>
-                      <a:ext cx="3219450" cy="9401933"/>
+                      <a:ext cx="3219450" cy="9415821"/>
                     </a:xfrm>
                     <a:prstGeom prst="rect">
                       <a:avLst/>
@@ -350,14 +340,35 @@
         <w:pStyle w:val="BodyText"/>
       </w:pPr>
     </w:p>
-    <w:bookmarkEnd w:id="27"/>
-    <w:bookmarkStart w:id="29" w:name="a-one-on-one-tutoring-model"/>
+    <w:bookmarkEnd w:id="28"/>
+    <w:bookmarkEnd w:id="29"/>
+    <w:bookmarkStart w:id="39" w:name="analysis"/>
+    <w:p>
+      <w:pPr>
+        <w:pStyle w:val="Heading1"/>
+      </w:pPr>
+      <w:r>
+        <w:t xml:space="preserve">Analysis</w:t>
+      </w:r>
+    </w:p>
+    <w:bookmarkStart w:id="33" w:name="a-one-on-one-tutoring-model"/>
     <w:p>
       <w:pPr>
         <w:pStyle w:val="Heading2"/>
       </w:pPr>
       <w:r>
         <w:t xml:space="preserve">A One-on-One Tutoring Model</w:t>
+      </w:r>
+    </w:p>
+    <w:p>
+      <w:pPr>
+        <w:pStyle w:val="FirstParagraph"/>
+      </w:pPr>
+      <w:r>
+        <w:t xml:space="preserve"> </w:t>
+      </w:r>
+      <w:r>
+        <w:t xml:space="preserve">A one-on-one tutoring model is much simpler to both describe and model. Here, a university employs a tutor rather than the department. One tutor can be schedule for one or more hours and one student comes to one hour of tutoring. The university would publish a list of tutors, their availability, and what courses they are qualified to tutor for. The university would also provide a way for students to schedule time with a tutor in certain blocks of time, probably either thirty or sixty minutes.</w:t>
       </w:r>
     </w:p>
     <w:p>
@@ -367,20 +378,20 @@
       <w:r>
         <w:drawing>
           <wp:inline>
-            <wp:extent cx="3686175" cy="7752368"/>
+            <wp:extent cx="3686175" cy="7752858"/>
             <wp:effectExtent b="0" l="0" r="0" t="0"/>
-            <wp:docPr descr="" title="" id="1" name="Picture"/>
+            <wp:docPr descr="" title="" id="31" name="Picture"/>
             <a:graphic>
               <a:graphicData uri="http://schemas.openxmlformats.org/drawingml/2006/picture">
                 <pic:pic>
                   <pic:nvPicPr>
-                    <pic:cNvPr descr="/var/folders/2l/fbt5472n7ks1xr82m33g3shw0000gn/T/abnerworks.Typora/image-20211212163242944.png" id="0" name="Picture"/>
+                    <pic:cNvPr descr="/var/folders/z2/nffkq7dd2_s137c3qcd8tfdm0000gn/T/abnerworks.Typora/image-20211213145415254.png" id="32" name="Picture"/>
                     <pic:cNvPicPr>
                       <a:picLocks noChangeArrowheads="1" noChangeAspect="1"/>
                     </pic:cNvPicPr>
                   </pic:nvPicPr>
                   <pic:blipFill>
-                    <a:blip r:embed="rId28"/>
+                    <a:blip r:embed="rId30"/>
                     <a:stretch>
                       <a:fillRect/>
                     </a:stretch>
@@ -388,7 +399,7 @@
                   <pic:spPr bwMode="auto">
                     <a:xfrm>
                       <a:off x="0" y="0"/>
-                      <a:ext cx="3686175" cy="7752368"/>
+                      <a:ext cx="3686175" cy="7752858"/>
                     </a:xfrm>
                     <a:prstGeom prst="rect">
                       <a:avLst/>
@@ -416,9 +427,77 @@
       <w:pPr>
         <w:pStyle w:val="BodyText"/>
       </w:pPr>
-    </w:p>
-    <w:bookmarkEnd w:id="29"/>
-    <w:bookmarkStart w:id="31" w:name="X24df113f4385b0003aea4c5a569308aca5b7214"/>
+      <w:r>
+        <w:t xml:space="preserve"> </w:t>
+      </w:r>
+      <w:r>
+        <w:t xml:space="preserve">A cost function would only need to consider the amount a tutor is paid per hour ($10) and how many total tutoring hours the university would want to be available. Coincidentally, because this is a one-on-one model, this also represents how many students could be served by the tutors.</w:t>
+      </w:r>
+      <w:r>
+        <w:t xml:space="preserve"> </w:t>
+      </w:r>
+      <m:oMath>
+        <m:r>
+          <m:t>n</m:t>
+        </m:r>
+      </m:oMath>
+      <w:r>
+        <w:t xml:space="preserve"> </w:t>
+      </w:r>
+      <w:r>
+        <w:t xml:space="preserve">is the number of tutors and</w:t>
+      </w:r>
+      <w:r>
+        <w:t xml:space="preserve"> </w:t>
+      </w:r>
+      <m:oMath>
+        <m:r>
+          <m:t>h</m:t>
+        </m:r>
+      </m:oMath>
+      <w:r>
+        <w:t xml:space="preserve"> </w:t>
+      </w:r>
+      <w:r>
+        <w:t xml:space="preserve">is the average number of hours offered by each tutor.</w:t>
+      </w:r>
+    </w:p>
+    <w:p>
+      <w:pPr>
+        <w:pStyle w:val="BodyText"/>
+      </w:pPr>
+      <w:r>
+        <w:t xml:space="preserve">$$\textrm{Cost: }C=10nh\\
+\textrm{Total Hours: }H=nh\\\qquad\text{(1)}$$</w:t>
+      </w:r>
+    </w:p>
+    <w:p>
+      <w:pPr>
+        <w:pStyle w:val="FirstParagraph"/>
+      </w:pPr>
+      <w:r>
+        <w:t xml:space="preserve"> </w:t>
+      </w:r>
+      <w:r>
+        <w:t xml:space="preserve">The best way to maximize this would be for the university to hire as few tutors that are capable of tutoring as many classes as possible rather than many tutors who can only tutor a few classes. In the former, while general availability may be reduced, course availability would be maximized. In the latter, while general tutoring availability may be maximized, there is no guarantee that course availability would also be maixmized. In fact, it could even be lower than in the first option.</w:t>
+      </w:r>
+    </w:p>
+    <w:p>
+      <w:pPr>
+        <w:pStyle w:val="BodyText"/>
+      </w:pPr>
+      <w:r>
+        <w:t xml:space="preserve">$$C=10nh\\
+H=nh\\\qquad\text{(2)}$$</w:t>
+      </w:r>
+    </w:p>
+    <w:p>
+      <w:pPr>
+        <w:pStyle w:val="FirstParagraph"/>
+      </w:pPr>
+    </w:p>
+    <w:bookmarkEnd w:id="33"/>
+    <w:bookmarkStart w:id="37" w:name="X24df113f4385b0003aea4c5a569308aca5b7214"/>
     <w:p>
       <w:pPr>
         <w:pStyle w:val="Heading2"/>
@@ -436,18 +515,18 @@
           <wp:inline>
             <wp:extent cx="3714750" cy="9429750"/>
             <wp:effectExtent b="0" l="0" r="0" t="0"/>
-            <wp:docPr descr="" title="" id="1" name="Picture"/>
+            <wp:docPr descr="" title="" id="35" name="Picture"/>
             <a:graphic>
               <a:graphicData uri="http://schemas.openxmlformats.org/drawingml/2006/picture">
                 <pic:pic>
                   <pic:nvPicPr>
-                    <pic:cNvPr descr="/var/folders/2l/fbt5472n7ks1xr82m33g3shw0000gn/T/abnerworks.Typora/image-20211212163242936.png" id="0" name="Picture"/>
+                    <pic:cNvPr descr="/var/folders/z2/nffkq7dd2_s137c3qcd8tfdm0000gn/T/abnerworks.Typora/image-20211213145415239.png" id="36" name="Picture"/>
                     <pic:cNvPicPr>
                       <a:picLocks noChangeArrowheads="1" noChangeAspect="1"/>
                     </pic:cNvPicPr>
                   </pic:nvPicPr>
                   <pic:blipFill>
-                    <a:blip r:embed="rId30"/>
+                    <a:blip r:embed="rId34"/>
                     <a:stretch>
                       <a:fillRect/>
                     </a:stretch>
@@ -484,8 +563,8 @@
         <w:pStyle w:val="BodyText"/>
       </w:pPr>
     </w:p>
-    <w:bookmarkEnd w:id="31"/>
-    <w:bookmarkStart w:id="32" w:name="references"/>
+    <w:bookmarkEnd w:id="37"/>
+    <w:bookmarkStart w:id="38" w:name="references"/>
     <w:p>
       <w:pPr>
         <w:pStyle w:val="Heading2"/>
@@ -547,8 +626,8 @@
         <w:pStyle w:val="FirstParagraph"/>
       </w:pPr>
     </w:p>
-    <w:bookmarkEnd w:id="32"/>
-    <w:bookmarkEnd w:id="33"/>
+    <w:bookmarkEnd w:id="38"/>
+    <w:bookmarkEnd w:id="39"/>
     <w:sectPr/>
   </w:body>
 </w:document>
@@ -580,7 +659,7 @@
 <file path=word/numbering.xml><?xml version="1.0" encoding="utf-8"?>
 <w:numbering xmlns:w="http://schemas.openxmlformats.org/wordprocessingml/2006/main">
   <w:abstractNum w:abstractNumId="990">
-    <w:nsid w:val="2c1ae401"/>
+    <w:nsid w:val="A990"/>
     <w:multiLevelType w:val="multilevel"/>
     <w:lvl w:ilvl="0">
       <w:numFmt w:val="bullet"/>
@@ -656,7 +735,7 @@
     </w:lvl>
   </w:abstractNum>
   <w:abstractNum w:abstractNumId="991">
-    <w:nsid w:val="ea454b4c"/>
+    <w:nsid w:val="A991"/>
     <w:multiLevelType w:val="multilevel"/>
     <w:lvl w:ilvl="0">
       <w:numFmt w:val="bullet"/>
@@ -732,7 +811,7 @@
     </w:lvl>
   </w:abstractNum>
   <w:abstractNum w:abstractNumId="99411">
-    <w:nsid w:val="71315dca"/>
+    <w:nsid w:val="A99411"/>
     <w:multiLevelType w:val="multilevel"/>
     <w:lvl w:ilvl="0">
       <w:start w:val="1"/>

</xml_diff>